<commit_message>
fix #151 and standardized use of trial_court.name
</commit_message>
<xml_diff>
--- a/docassemble/MOHUDEvictionProject/data/templates/include_caption.docx
+++ b/docassemble/MOHUDEvictionProject/data/templates/include_caption.docx
@@ -108,7 +108,13 @@
               <w:rPr>
                 <w:rFonts w:ascii="Garamond" w:hAnsi="Garamond" w:cstheme="majorHAnsi"/>
               </w:rPr>
-              <w:t>_name</w:t>
+              <w:t>.</w:t>
+            </w:r>
+            <w:r>
+              <w:rPr>
+                <w:rFonts w:ascii="Garamond" w:hAnsi="Garamond" w:cstheme="majorHAnsi"/>
+              </w:rPr>
+              <w:t>name</w:t>
             </w:r>
             <w:r>
               <w:rPr>
@@ -3224,6 +3230,7 @@
     <w:lsdException w:name="HTML Sample" w:semiHidden="1" w:unhideWhenUsed="1"/>
     <w:lsdException w:name="HTML Typewriter" w:semiHidden="1" w:unhideWhenUsed="1"/>
     <w:lsdException w:name="HTML Variable" w:semiHidden="1" w:unhideWhenUsed="1"/>
+    <w:lsdException w:name="Normal Table" w:semiHidden="1" w:unhideWhenUsed="1"/>
     <w:lsdException w:name="annotation subject" w:semiHidden="1" w:unhideWhenUsed="1"/>
     <w:lsdException w:name="No List" w:semiHidden="1" w:unhideWhenUsed="1"/>
     <w:lsdException w:name="Outline List 1" w:semiHidden="1" w:unhideWhenUsed="1"/>
@@ -3270,8 +3277,10 @@
     <w:lsdException w:name="Table Subtle 2" w:semiHidden="1" w:unhideWhenUsed="1"/>
     <w:lsdException w:name="Table Web 1" w:semiHidden="1" w:unhideWhenUsed="1"/>
     <w:lsdException w:name="Table Web 2" w:semiHidden="1" w:unhideWhenUsed="1"/>
+    <w:lsdException w:name="Table Web 3" w:semiHidden="1" w:unhideWhenUsed="1"/>
     <w:lsdException w:name="Balloon Text" w:semiHidden="1" w:unhideWhenUsed="1"/>
     <w:lsdException w:name="Table Grid" w:uiPriority="59"/>
+    <w:lsdException w:name="Table Theme" w:semiHidden="1" w:unhideWhenUsed="1"/>
     <w:lsdException w:name="Placeholder Text" w:semiHidden="1"/>
     <w:lsdException w:name="No Spacing" w:uiPriority="1" w:qFormat="1"/>
     <w:lsdException w:name="Light Shading" w:uiPriority="60"/>
@@ -4678,19 +4687,6 @@
 </file>
 
 <file path=customXml/item1.xml><?xml version="1.0" encoding="utf-8"?>
-<b:Sources xmlns:b="http://schemas.openxmlformats.org/officeDocument/2006/bibliography" xmlns="http://schemas.openxmlformats.org/officeDocument/2006/bibliography" SelectedStyle="\APASixthEditionOfficeOnline.xsl" StyleName="APA" Version="6"/>
-</file>
-
-<file path=customXml/item2.xml><?xml version="1.0" encoding="utf-8"?>
-<?mso-contentType ?>
-<FormTemplates xmlns="http://schemas.microsoft.com/sharepoint/v3/contenttype/forms">
-  <Display>DocumentLibraryForm</Display>
-  <Edit>DocumentLibraryForm</Edit>
-  <New>DocumentLibraryForm</New>
-</FormTemplates>
-</file>
-
-<file path=customXml/item3.xml><?xml version="1.0" encoding="utf-8"?>
 <ct:contentTypeSchema xmlns:ct="http://schemas.microsoft.com/office/2006/metadata/contentType" xmlns:ma="http://schemas.microsoft.com/office/2006/metadata/properties/metaAttributes" ct:_="" ma:_="" ma:contentTypeName="Document" ma:contentTypeID="0x0101009044A84E23759B4B87F3709C73402C4A" ma:contentTypeVersion="15" ma:contentTypeDescription="Create a new document." ma:contentTypeScope="" ma:versionID="9233f4bb4215c73a510003a9f072f138">
   <xsd:schema xmlns:xsd="http://www.w3.org/2001/XMLSchema" xmlns:xs="http://www.w3.org/2001/XMLSchema" xmlns:p="http://schemas.microsoft.com/office/2006/metadata/properties" xmlns:ns2="7562f8c3-e17b-4183-af27-c0ef091db4fe" xmlns:ns3="15335165-7242-4578-b7f0-21dda5d4421e" targetNamespace="http://schemas.microsoft.com/office/2006/metadata/properties" ma:root="true" ma:fieldsID="2cbbccbe6583eca55ddc0605d4581f42" ns2:_="" ns3:_="">
     <xsd:import namespace="7562f8c3-e17b-4183-af27-c0ef091db4fe"/>
@@ -4927,6 +4923,19 @@
 </ct:contentTypeSchema>
 </file>
 
+<file path=customXml/item2.xml><?xml version="1.0" encoding="utf-8"?>
+<?mso-contentType ?>
+<FormTemplates xmlns="http://schemas.microsoft.com/sharepoint/v3/contenttype/forms">
+  <Display>DocumentLibraryForm</Display>
+  <Edit>DocumentLibraryForm</Edit>
+  <New>DocumentLibraryForm</New>
+</FormTemplates>
+</file>
+
+<file path=customXml/item3.xml><?xml version="1.0" encoding="utf-8"?>
+<b:Sources xmlns:b="http://schemas.openxmlformats.org/officeDocument/2006/bibliography" xmlns="http://schemas.openxmlformats.org/officeDocument/2006/bibliography" SelectedStyle="\APASixthEditionOfficeOnline.xsl" StyleName="APA" Version="6"/>
+</file>
+
 <file path=customXml/item4.xml><?xml version="1.0" encoding="utf-8"?>
 <p:properties xmlns:p="http://schemas.microsoft.com/office/2006/metadata/properties" xmlns:xsi="http://www.w3.org/2001/XMLSchema-instance" xmlns:pc="http://schemas.microsoft.com/office/infopath/2007/PartnerControls">
   <documentManagement>
@@ -4939,22 +4948,6 @@
 </file>
 
 <file path=customXml/itemProps1.xml><?xml version="1.0" encoding="utf-8"?>
-<ds:datastoreItem xmlns:ds="http://schemas.openxmlformats.org/officeDocument/2006/customXml" ds:itemID="{7D796DE4-8113-4C1F-A1EB-77B2BCA2630C}">
-  <ds:schemaRefs>
-    <ds:schemaRef ds:uri="http://schemas.openxmlformats.org/officeDocument/2006/bibliography"/>
-  </ds:schemaRefs>
-</ds:datastoreItem>
-</file>
-
-<file path=customXml/itemProps2.xml><?xml version="1.0" encoding="utf-8"?>
-<ds:datastoreItem xmlns:ds="http://schemas.openxmlformats.org/officeDocument/2006/customXml" ds:itemID="{F96B9AE6-015B-4478-A2E2-D7A8159C2E27}">
-  <ds:schemaRefs>
-    <ds:schemaRef ds:uri="http://schemas.microsoft.com/sharepoint/v3/contenttype/forms"/>
-  </ds:schemaRefs>
-</ds:datastoreItem>
-</file>
-
-<file path=customXml/itemProps3.xml><?xml version="1.0" encoding="utf-8"?>
 <ds:datastoreItem xmlns:ds="http://schemas.openxmlformats.org/officeDocument/2006/customXml" ds:itemID="{80939AD2-6BE1-43E9-82E6-4181E69629A8}">
   <ds:schemaRefs>
     <ds:schemaRef ds:uri="http://schemas.microsoft.com/office/2006/metadata/contentType"/>
@@ -4973,6 +4966,22 @@
 </ds:datastoreItem>
 </file>
 
+<file path=customXml/itemProps2.xml><?xml version="1.0" encoding="utf-8"?>
+<ds:datastoreItem xmlns:ds="http://schemas.openxmlformats.org/officeDocument/2006/customXml" ds:itemID="{F96B9AE6-015B-4478-A2E2-D7A8159C2E27}">
+  <ds:schemaRefs>
+    <ds:schemaRef ds:uri="http://schemas.microsoft.com/sharepoint/v3/contenttype/forms"/>
+  </ds:schemaRefs>
+</ds:datastoreItem>
+</file>
+
+<file path=customXml/itemProps3.xml><?xml version="1.0" encoding="utf-8"?>
+<ds:datastoreItem xmlns:ds="http://schemas.openxmlformats.org/officeDocument/2006/customXml" ds:itemID="{7D796DE4-8113-4C1F-A1EB-77B2BCA2630C}">
+  <ds:schemaRefs>
+    <ds:schemaRef ds:uri="http://schemas.openxmlformats.org/officeDocument/2006/bibliography"/>
+  </ds:schemaRefs>
+</ds:datastoreItem>
+</file>
+
 <file path=customXml/itemProps4.xml><?xml version="1.0" encoding="utf-8"?>
 <ds:datastoreItem xmlns:ds="http://schemas.openxmlformats.org/officeDocument/2006/customXml" ds:itemID="{1ED8A1FF-FADA-4751-815F-2BD5A1884232}">
   <ds:schemaRefs>

</xml_diff>